<commit_message>
Three Apples Have Changed the World
</commit_message>
<xml_diff>
--- a/18.Change The World.docx
+++ b/18.Change The World.docx
@@ -3,6 +3,11 @@
 <w:document xmlns:wpc="http://schemas.microsoft.com/office/word/2010/wordprocessingCanvas" xmlns:mo="http://schemas.microsoft.com/office/mac/office/2008/main" xmlns:mc="http://schemas.openxmlformats.org/markup-compatibility/2006" xmlns:mv="urn:schemas-microsoft-com:mac:vml" xmlns:o="urn:schemas-microsoft-com:office:office" xmlns:r="http://schemas.openxmlformats.org/officeDocument/2006/relationships" xmlns:m="http://schemas.openxmlformats.org/officeDocument/2006/math" xmlns:v="urn:schemas-microsoft-com:vml" xmlns:wp14="http://schemas.microsoft.com/office/word/2010/wordprocessingDrawing" xmlns:wp="http://schemas.openxmlformats.org/drawingml/2006/wordprocessingDrawing" xmlns:w10="urn:schemas-microsoft-com:office:word" xmlns:w="http://schemas.openxmlformats.org/wordprocessingml/2006/main" xmlns:w14="http://schemas.microsoft.com/office/word/2010/wordml" xmlns:wpg="http://schemas.microsoft.com/office/word/2010/wordprocessingGroup" xmlns:wpi="http://schemas.microsoft.com/office/word/2010/wordprocessingInk" xmlns:wne="http://schemas.microsoft.com/office/word/2006/wordml" xmlns:wps="http://schemas.microsoft.com/office/word/2010/wordprocessingShape" mc:Ignorable="w14 wp14">
   <w:body>
     <w:p>
+      <w:pPr>
+        <w:rPr>
+          <w:rFonts w:hint="eastAsia"/>
+        </w:rPr>
+      </w:pPr>
       <w:r>
         <w:t>W</w:t>
       </w:r>
@@ -13,7 +18,704 @@
         <w:t>rite</w:t>
       </w:r>
       <w:r>
-        <w:t xml:space="preserve"> the code,change the world.</w:t>
+        <w:t xml:space="preserve"> the </w:t>
+      </w:r>
+      <w:proofErr w:type="spellStart"/>
+      <w:r>
+        <w:t>code</w:t>
+      </w:r>
+      <w:proofErr w:type="gramStart"/>
+      <w:r>
+        <w:t>,change</w:t>
+      </w:r>
+      <w:proofErr w:type="spellEnd"/>
+      <w:proofErr w:type="gramEnd"/>
+      <w:r>
+        <w:t xml:space="preserve"> the world.</w:t>
+      </w:r>
+    </w:p>
+    <w:p>
+      <w:pPr>
+        <w:widowControl/>
+        <w:autoSpaceDE w:val="0"/>
+        <w:autoSpaceDN w:val="0"/>
+        <w:adjustRightInd w:val="0"/>
+        <w:ind w:firstLine="480"/>
+        <w:jc w:val="left"/>
+        <w:rPr>
+          <w:rFonts w:ascii="宋体" w:eastAsia="宋体" w:hAnsi="Times New Roman" w:cs="宋体"/>
+          <w:color w:val="888584"/>
+          <w:kern w:val="0"/>
+          <w:sz w:val="28"/>
+          <w:szCs w:val="28"/>
+        </w:rPr>
+      </w:pPr>
+      <w:r>
+        <w:rPr>
+          <w:rFonts w:ascii="Times New Roman" w:hAnsi="Times New Roman" w:cs="Times New Roman"/>
+          <w:i/>
+          <w:iCs/>
+          <w:color w:val="888584"/>
+          <w:kern w:val="0"/>
+          <w:sz w:val="36"/>
+          <w:szCs w:val="36"/>
+        </w:rPr>
+        <w:t>Good evening, ladies and gentlemen, honorable judges, distinguished guests, it is my great honor to be here. My topic is Three Apples. I believe the vey three apples have changed the world.</w:t>
+      </w:r>
+    </w:p>
+    <w:p>
+      <w:pPr>
+        <w:widowControl/>
+        <w:autoSpaceDE w:val="0"/>
+        <w:autoSpaceDN w:val="0"/>
+        <w:adjustRightInd w:val="0"/>
+        <w:ind w:firstLine="320"/>
+        <w:jc w:val="left"/>
+        <w:rPr>
+          <w:rFonts w:ascii="宋体" w:eastAsia="宋体" w:hAnsi="Times New Roman" w:cs="宋体"/>
+          <w:color w:val="888584"/>
+          <w:kern w:val="0"/>
+          <w:sz w:val="28"/>
+          <w:szCs w:val="28"/>
+        </w:rPr>
+      </w:pPr>
+      <w:r>
+        <w:rPr>
+          <w:rFonts w:ascii="宋体" w:eastAsia="宋体" w:hAnsi="Times New Roman" w:cs="宋体" w:hint="eastAsia"/>
+          <w:color w:val="888584"/>
+          <w:kern w:val="0"/>
+          <w:sz w:val="28"/>
+          <w:szCs w:val="28"/>
+        </w:rPr>
+        <w:t> </w:t>
+      </w:r>
+    </w:p>
+    <w:p>
+      <w:pPr>
+        <w:widowControl/>
+        <w:autoSpaceDE w:val="0"/>
+        <w:autoSpaceDN w:val="0"/>
+        <w:adjustRightInd w:val="0"/>
+        <w:ind w:firstLine="480"/>
+        <w:jc w:val="left"/>
+        <w:rPr>
+          <w:rFonts w:ascii="宋体" w:eastAsia="宋体" w:hAnsi="Times New Roman" w:cs="宋体"/>
+          <w:color w:val="888584"/>
+          <w:kern w:val="0"/>
+          <w:sz w:val="28"/>
+          <w:szCs w:val="28"/>
+        </w:rPr>
+      </w:pPr>
+      <w:r>
+        <w:rPr>
+          <w:rFonts w:ascii="Times New Roman" w:eastAsia="宋体" w:hAnsi="Times New Roman" w:cs="Times New Roman"/>
+          <w:i/>
+          <w:iCs/>
+          <w:color w:val="888584"/>
+          <w:kern w:val="0"/>
+          <w:sz w:val="36"/>
+          <w:szCs w:val="36"/>
+        </w:rPr>
+        <w:t>Apple is far more than a fruit; it is the carrier of the allegory, religion, mythology, culture, art, science and technology, two thousand years developing along with human being until today.</w:t>
+      </w:r>
+    </w:p>
+    <w:p>
+      <w:pPr>
+        <w:widowControl/>
+        <w:autoSpaceDE w:val="0"/>
+        <w:autoSpaceDN w:val="0"/>
+        <w:adjustRightInd w:val="0"/>
+        <w:jc w:val="left"/>
+        <w:rPr>
+          <w:rFonts w:ascii="宋体" w:eastAsia="宋体" w:hAnsi="Times New Roman" w:cs="宋体"/>
+          <w:color w:val="888584"/>
+          <w:kern w:val="0"/>
+          <w:sz w:val="28"/>
+          <w:szCs w:val="28"/>
+        </w:rPr>
+      </w:pPr>
+      <w:r>
+        <w:rPr>
+          <w:rFonts w:ascii="宋体" w:eastAsia="宋体" w:hAnsi="Times New Roman" w:cs="宋体" w:hint="eastAsia"/>
+          <w:color w:val="888584"/>
+          <w:kern w:val="0"/>
+          <w:sz w:val="28"/>
+          <w:szCs w:val="28"/>
+        </w:rPr>
+        <w:t> </w:t>
+      </w:r>
+    </w:p>
+    <w:p>
+      <w:pPr>
+        <w:widowControl/>
+        <w:autoSpaceDE w:val="0"/>
+        <w:autoSpaceDN w:val="0"/>
+        <w:adjustRightInd w:val="0"/>
+        <w:ind w:firstLine="320"/>
+        <w:jc w:val="left"/>
+        <w:rPr>
+          <w:rFonts w:ascii="宋体" w:eastAsia="宋体" w:hAnsi="Times New Roman" w:cs="宋体"/>
+          <w:color w:val="888584"/>
+          <w:kern w:val="0"/>
+          <w:sz w:val="28"/>
+          <w:szCs w:val="28"/>
+        </w:rPr>
+      </w:pPr>
+      <w:r>
+        <w:rPr>
+          <w:rFonts w:ascii="Times New Roman" w:eastAsia="宋体" w:hAnsi="Times New Roman" w:cs="Times New Roman"/>
+          <w:i/>
+          <w:iCs/>
+          <w:color w:val="888584"/>
+          <w:kern w:val="0"/>
+          <w:sz w:val="36"/>
+          <w:szCs w:val="36"/>
+        </w:rPr>
+        <w:t xml:space="preserve">Eve picked the first </w:t>
+      </w:r>
+      <w:proofErr w:type="gramStart"/>
+      <w:r>
+        <w:rPr>
+          <w:rFonts w:ascii="Times New Roman" w:eastAsia="宋体" w:hAnsi="Times New Roman" w:cs="Times New Roman"/>
+          <w:i/>
+          <w:iCs/>
+          <w:color w:val="888584"/>
+          <w:kern w:val="0"/>
+          <w:sz w:val="36"/>
+          <w:szCs w:val="36"/>
+        </w:rPr>
+        <w:t>apple,</w:t>
+      </w:r>
+      <w:proofErr w:type="gramEnd"/>
+      <w:r>
+        <w:rPr>
+          <w:rFonts w:ascii="Times New Roman" w:eastAsia="宋体" w:hAnsi="Times New Roman" w:cs="Times New Roman"/>
+          <w:i/>
+          <w:iCs/>
+          <w:color w:val="888584"/>
+          <w:kern w:val="0"/>
+          <w:sz w:val="36"/>
+          <w:szCs w:val="36"/>
+        </w:rPr>
+        <w:t xml:space="preserve"> at that moment human and apple were firmly tied together. Eve has the eternal human curiosity and rebellious mentality, so open a door to the new world. Since then, the fruit is symbolic. It represents the fixed pattern of human renegade efforts generation after generation.</w:t>
+      </w:r>
+    </w:p>
+    <w:p>
+      <w:pPr>
+        <w:widowControl/>
+        <w:autoSpaceDE w:val="0"/>
+        <w:autoSpaceDN w:val="0"/>
+        <w:adjustRightInd w:val="0"/>
+        <w:jc w:val="left"/>
+        <w:rPr>
+          <w:rFonts w:ascii="宋体" w:eastAsia="宋体" w:hAnsi="Times New Roman" w:cs="宋体"/>
+          <w:color w:val="888584"/>
+          <w:kern w:val="0"/>
+          <w:sz w:val="28"/>
+          <w:szCs w:val="28"/>
+        </w:rPr>
+      </w:pPr>
+      <w:r>
+        <w:rPr>
+          <w:rFonts w:ascii="宋体" w:eastAsia="宋体" w:hAnsi="Times New Roman" w:cs="宋体" w:hint="eastAsia"/>
+          <w:color w:val="888584"/>
+          <w:kern w:val="0"/>
+          <w:sz w:val="28"/>
+          <w:szCs w:val="28"/>
+        </w:rPr>
+        <w:t> </w:t>
+      </w:r>
+    </w:p>
+    <w:p>
+      <w:pPr>
+        <w:widowControl/>
+        <w:autoSpaceDE w:val="0"/>
+        <w:autoSpaceDN w:val="0"/>
+        <w:adjustRightInd w:val="0"/>
+        <w:jc w:val="left"/>
+        <w:rPr>
+          <w:rFonts w:ascii="宋体" w:eastAsia="宋体" w:hAnsi="Times New Roman" w:cs="宋体"/>
+          <w:color w:val="888584"/>
+          <w:kern w:val="0"/>
+          <w:sz w:val="28"/>
+          <w:szCs w:val="28"/>
+        </w:rPr>
+      </w:pPr>
+      <w:r>
+        <w:rPr>
+          <w:rFonts w:ascii="Times New Roman" w:eastAsia="宋体" w:hAnsi="Times New Roman" w:cs="Times New Roman"/>
+          <w:i/>
+          <w:iCs/>
+          <w:color w:val="888584"/>
+          <w:kern w:val="0"/>
+          <w:sz w:val="36"/>
+          <w:szCs w:val="36"/>
+        </w:rPr>
+        <w:t>The second apple hit the most intelligence head in the world, and led Newton discovered the gravity. We began to explore the unknown world, even the universe.</w:t>
+      </w:r>
+    </w:p>
+    <w:p>
+      <w:pPr>
+        <w:widowControl/>
+        <w:autoSpaceDE w:val="0"/>
+        <w:autoSpaceDN w:val="0"/>
+        <w:adjustRightInd w:val="0"/>
+        <w:jc w:val="left"/>
+        <w:rPr>
+          <w:rFonts w:ascii="宋体" w:eastAsia="宋体" w:hAnsi="Times New Roman" w:cs="宋体"/>
+          <w:color w:val="888584"/>
+          <w:kern w:val="0"/>
+          <w:sz w:val="28"/>
+          <w:szCs w:val="28"/>
+        </w:rPr>
+      </w:pPr>
+      <w:r>
+        <w:rPr>
+          <w:rFonts w:ascii="宋体" w:eastAsia="宋体" w:hAnsi="Times New Roman" w:cs="宋体" w:hint="eastAsia"/>
+          <w:color w:val="888584"/>
+          <w:kern w:val="0"/>
+          <w:sz w:val="28"/>
+          <w:szCs w:val="28"/>
+        </w:rPr>
+        <w:t> </w:t>
+      </w:r>
+    </w:p>
+    <w:p>
+      <w:pPr>
+        <w:widowControl/>
+        <w:autoSpaceDE w:val="0"/>
+        <w:autoSpaceDN w:val="0"/>
+        <w:adjustRightInd w:val="0"/>
+        <w:jc w:val="left"/>
+        <w:rPr>
+          <w:rFonts w:ascii="宋体" w:eastAsia="宋体" w:hAnsi="Times New Roman" w:cs="宋体"/>
+          <w:color w:val="888584"/>
+          <w:kern w:val="0"/>
+          <w:sz w:val="28"/>
+          <w:szCs w:val="28"/>
+        </w:rPr>
+      </w:pPr>
+      <w:r>
+        <w:rPr>
+          <w:rFonts w:ascii="Times New Roman" w:eastAsia="宋体" w:hAnsi="Times New Roman" w:cs="Times New Roman"/>
+          <w:i/>
+          <w:iCs/>
+          <w:color w:val="888584"/>
+          <w:kern w:val="0"/>
+          <w:sz w:val="36"/>
+          <w:szCs w:val="36"/>
+        </w:rPr>
+        <w:lastRenderedPageBreak/>
+        <w:t>The third apple is Jobs` apple. This gentleman created a new age of high-tech digital, designed a new perception of the world to us and definitely made a product a religious belief.</w:t>
+      </w:r>
+    </w:p>
+    <w:p>
+      <w:pPr>
+        <w:widowControl/>
+        <w:autoSpaceDE w:val="0"/>
+        <w:autoSpaceDN w:val="0"/>
+        <w:adjustRightInd w:val="0"/>
+        <w:jc w:val="left"/>
+        <w:rPr>
+          <w:rFonts w:ascii="宋体" w:eastAsia="宋体" w:hAnsi="Times New Roman" w:cs="宋体"/>
+          <w:color w:val="888584"/>
+          <w:kern w:val="0"/>
+          <w:sz w:val="28"/>
+          <w:szCs w:val="28"/>
+        </w:rPr>
+      </w:pPr>
+      <w:r>
+        <w:rPr>
+          <w:rFonts w:ascii="Times New Roman" w:eastAsia="宋体" w:hAnsi="Times New Roman" w:cs="Times New Roman"/>
+          <w:i/>
+          <w:iCs/>
+          <w:color w:val="888584"/>
+          <w:kern w:val="0"/>
+          <w:sz w:val="36"/>
+          <w:szCs w:val="36"/>
+        </w:rPr>
+        <w:t>.</w:t>
+      </w:r>
+    </w:p>
+    <w:p>
+      <w:pPr>
+        <w:widowControl/>
+        <w:autoSpaceDE w:val="0"/>
+        <w:autoSpaceDN w:val="0"/>
+        <w:adjustRightInd w:val="0"/>
+        <w:jc w:val="left"/>
+        <w:rPr>
+          <w:rFonts w:ascii="宋体" w:eastAsia="宋体" w:hAnsi="Times New Roman" w:cs="宋体"/>
+          <w:color w:val="888584"/>
+          <w:kern w:val="0"/>
+          <w:sz w:val="28"/>
+          <w:szCs w:val="28"/>
+        </w:rPr>
+      </w:pPr>
+      <w:r>
+        <w:rPr>
+          <w:rFonts w:ascii="Times New Roman" w:eastAsia="宋体" w:hAnsi="Times New Roman" w:cs="Times New Roman"/>
+          <w:i/>
+          <w:iCs/>
+          <w:color w:val="888584"/>
+          <w:kern w:val="0"/>
+          <w:sz w:val="36"/>
+          <w:szCs w:val="36"/>
+        </w:rPr>
+        <w:t>As we can see that our human cultural history is always entangled with the apple.</w:t>
+      </w:r>
+    </w:p>
+    <w:p>
+      <w:pPr>
+        <w:widowControl/>
+        <w:autoSpaceDE w:val="0"/>
+        <w:autoSpaceDN w:val="0"/>
+        <w:adjustRightInd w:val="0"/>
+        <w:jc w:val="left"/>
+        <w:rPr>
+          <w:rFonts w:ascii="宋体" w:eastAsia="宋体" w:hAnsi="Times New Roman" w:cs="宋体"/>
+          <w:color w:val="888584"/>
+          <w:kern w:val="0"/>
+          <w:sz w:val="28"/>
+          <w:szCs w:val="28"/>
+        </w:rPr>
+      </w:pPr>
+      <w:r>
+        <w:rPr>
+          <w:rFonts w:ascii="Times New Roman" w:eastAsia="宋体" w:hAnsi="Times New Roman" w:cs="Times New Roman"/>
+          <w:i/>
+          <w:iCs/>
+          <w:color w:val="888584"/>
+          <w:kern w:val="0"/>
+          <w:sz w:val="36"/>
+          <w:szCs w:val="36"/>
+        </w:rPr>
+        <w:t>And which apple is that change you?</w:t>
+      </w:r>
+    </w:p>
+    <w:p>
+      <w:pPr>
+        <w:widowControl/>
+        <w:autoSpaceDE w:val="0"/>
+        <w:autoSpaceDN w:val="0"/>
+        <w:adjustRightInd w:val="0"/>
+        <w:jc w:val="left"/>
+        <w:rPr>
+          <w:rFonts w:ascii="宋体" w:eastAsia="宋体" w:hAnsi="Times New Roman" w:cs="宋体"/>
+          <w:color w:val="888584"/>
+          <w:kern w:val="0"/>
+          <w:sz w:val="28"/>
+          <w:szCs w:val="28"/>
+        </w:rPr>
+      </w:pPr>
+      <w:r>
+        <w:rPr>
+          <w:rFonts w:ascii="宋体" w:eastAsia="宋体" w:hAnsi="Times New Roman" w:cs="宋体" w:hint="eastAsia"/>
+          <w:color w:val="888584"/>
+          <w:kern w:val="0"/>
+          <w:sz w:val="28"/>
+          <w:szCs w:val="28"/>
+        </w:rPr>
+        <w:t> </w:t>
+      </w:r>
+    </w:p>
+    <w:p>
+      <w:pPr>
+        <w:widowControl/>
+        <w:autoSpaceDE w:val="0"/>
+        <w:autoSpaceDN w:val="0"/>
+        <w:adjustRightInd w:val="0"/>
+        <w:ind w:firstLine="320"/>
+        <w:jc w:val="left"/>
+        <w:rPr>
+          <w:rFonts w:ascii="宋体" w:eastAsia="宋体" w:hAnsi="Times New Roman" w:cs="宋体"/>
+          <w:color w:val="888584"/>
+          <w:kern w:val="0"/>
+          <w:sz w:val="28"/>
+          <w:szCs w:val="28"/>
+        </w:rPr>
+      </w:pPr>
+      <w:r>
+        <w:rPr>
+          <w:rFonts w:ascii="Times New Roman" w:eastAsia="宋体" w:hAnsi="Times New Roman" w:cs="Times New Roman"/>
+          <w:i/>
+          <w:iCs/>
+          <w:color w:val="888584"/>
+          <w:kern w:val="0"/>
+          <w:sz w:val="36"/>
+          <w:szCs w:val="36"/>
+        </w:rPr>
+        <w:t>Apple beginning of human desire, as micro-blog said "Three Apples" a well-known piece, they temptation of Eve, smashing awake Newton, now held in the hands of Steve Jobs. Apple is the greatest media, with a great affinity way inspire and communication of man to man, man to nature, creating a relationship between man and material.</w:t>
+      </w:r>
+    </w:p>
+    <w:p>
+      <w:pPr>
+        <w:widowControl/>
+        <w:autoSpaceDE w:val="0"/>
+        <w:autoSpaceDN w:val="0"/>
+        <w:adjustRightInd w:val="0"/>
+        <w:jc w:val="left"/>
+        <w:rPr>
+          <w:rFonts w:ascii="宋体" w:eastAsia="宋体" w:hAnsi="Times New Roman" w:cs="宋体"/>
+          <w:color w:val="888584"/>
+          <w:kern w:val="0"/>
+          <w:sz w:val="28"/>
+          <w:szCs w:val="28"/>
+        </w:rPr>
+      </w:pPr>
+      <w:r>
+        <w:rPr>
+          <w:rFonts w:ascii="宋体" w:eastAsia="宋体" w:hAnsi="Times New Roman" w:cs="宋体" w:hint="eastAsia"/>
+          <w:color w:val="888584"/>
+          <w:kern w:val="0"/>
+          <w:sz w:val="28"/>
+          <w:szCs w:val="28"/>
+        </w:rPr>
+        <w:t> </w:t>
+      </w:r>
+    </w:p>
+    <w:p>
+      <w:pPr>
+        <w:widowControl/>
+        <w:autoSpaceDE w:val="0"/>
+        <w:autoSpaceDN w:val="0"/>
+        <w:adjustRightInd w:val="0"/>
+        <w:jc w:val="left"/>
+        <w:rPr>
+          <w:rFonts w:ascii="宋体" w:eastAsia="宋体" w:hAnsi="Times New Roman" w:cs="宋体"/>
+          <w:color w:val="888584"/>
+          <w:kern w:val="0"/>
+          <w:sz w:val="28"/>
+          <w:szCs w:val="28"/>
+        </w:rPr>
+      </w:pPr>
+      <w:r>
+        <w:rPr>
+          <w:rFonts w:ascii="Times New Roman" w:eastAsia="宋体" w:hAnsi="Times New Roman" w:cs="Times New Roman"/>
+          <w:i/>
+          <w:iCs/>
+          <w:color w:val="888584"/>
+          <w:kern w:val="0"/>
+          <w:sz w:val="36"/>
+          <w:szCs w:val="36"/>
+        </w:rPr>
+        <w:t>Apple brought a new world and a new world view</w:t>
+      </w:r>
+      <w:r>
+        <w:rPr>
+          <w:rFonts w:ascii="Times" w:eastAsia="宋体" w:hAnsi="Times" w:cs="Times"/>
+          <w:i/>
+          <w:iCs/>
+          <w:color w:val="888584"/>
+          <w:kern w:val="0"/>
+          <w:sz w:val="32"/>
+          <w:szCs w:val="32"/>
+        </w:rPr>
+        <w:t>，</w:t>
+      </w:r>
+      <w:r>
+        <w:rPr>
+          <w:rFonts w:ascii="Times New Roman" w:eastAsia="宋体" w:hAnsi="Times New Roman" w:cs="Times New Roman"/>
+          <w:i/>
+          <w:iCs/>
+          <w:color w:val="888584"/>
+          <w:kern w:val="0"/>
+          <w:sz w:val="32"/>
+          <w:szCs w:val="32"/>
+        </w:rPr>
+        <w:t>It confirms the "Apple force"</w:t>
+      </w:r>
+    </w:p>
+    <w:p>
+      <w:pPr>
+        <w:widowControl/>
+        <w:autoSpaceDE w:val="0"/>
+        <w:autoSpaceDN w:val="0"/>
+        <w:adjustRightInd w:val="0"/>
+        <w:jc w:val="left"/>
+        <w:rPr>
+          <w:rFonts w:ascii="宋体" w:eastAsia="宋体" w:hAnsi="Times New Roman" w:cs="宋体"/>
+          <w:color w:val="888584"/>
+          <w:kern w:val="0"/>
+          <w:sz w:val="28"/>
+          <w:szCs w:val="28"/>
+        </w:rPr>
+      </w:pPr>
+      <w:r>
+        <w:rPr>
+          <w:rFonts w:ascii="Times New Roman" w:eastAsia="宋体" w:hAnsi="Times New Roman" w:cs="Times New Roman"/>
+          <w:i/>
+          <w:iCs/>
+          <w:color w:val="888584"/>
+          <w:kern w:val="0"/>
+          <w:sz w:val="36"/>
+          <w:szCs w:val="36"/>
+        </w:rPr>
+        <w:t xml:space="preserve">Put temptation, attractive, creativity, adhesion, </w:t>
+      </w:r>
+      <w:proofErr w:type="gramStart"/>
+      <w:r>
+        <w:rPr>
+          <w:rFonts w:ascii="Times New Roman" w:eastAsia="宋体" w:hAnsi="Times New Roman" w:cs="Times New Roman"/>
+          <w:i/>
+          <w:iCs/>
+          <w:color w:val="888584"/>
+          <w:kern w:val="0"/>
+          <w:sz w:val="36"/>
+          <w:szCs w:val="36"/>
+        </w:rPr>
+        <w:t>transmission</w:t>
+      </w:r>
+      <w:proofErr w:type="gramEnd"/>
+      <w:r>
+        <w:rPr>
+          <w:rFonts w:ascii="Times New Roman" w:eastAsia="宋体" w:hAnsi="Times New Roman" w:cs="Times New Roman"/>
+          <w:i/>
+          <w:iCs/>
+          <w:color w:val="888584"/>
+          <w:kern w:val="0"/>
+          <w:sz w:val="36"/>
+          <w:szCs w:val="36"/>
+        </w:rPr>
+        <w:t xml:space="preserve"> in one of the magic power. Make people touch to the interfaces of real world and the unknown, </w:t>
+      </w:r>
+      <w:r>
+        <w:rPr>
+          <w:rFonts w:ascii="Times New Roman" w:eastAsia="宋体" w:hAnsi="Times New Roman" w:cs="Times New Roman"/>
+          <w:i/>
+          <w:iCs/>
+          <w:color w:val="888584"/>
+          <w:kern w:val="0"/>
+          <w:sz w:val="36"/>
+          <w:szCs w:val="36"/>
+        </w:rPr>
+        <w:lastRenderedPageBreak/>
+        <w:t xml:space="preserve">and thus inspire more exploration, innovation, </w:t>
+      </w:r>
+      <w:proofErr w:type="gramStart"/>
+      <w:r>
+        <w:rPr>
+          <w:rFonts w:ascii="Times New Roman" w:eastAsia="宋体" w:hAnsi="Times New Roman" w:cs="Times New Roman"/>
+          <w:i/>
+          <w:iCs/>
+          <w:color w:val="888584"/>
+          <w:kern w:val="0"/>
+          <w:sz w:val="36"/>
+          <w:szCs w:val="36"/>
+        </w:rPr>
+        <w:t>risk</w:t>
+      </w:r>
+      <w:proofErr w:type="gramEnd"/>
+      <w:r>
+        <w:rPr>
+          <w:rFonts w:ascii="Times New Roman" w:eastAsia="宋体" w:hAnsi="Times New Roman" w:cs="Times New Roman"/>
+          <w:i/>
+          <w:iCs/>
+          <w:color w:val="888584"/>
+          <w:kern w:val="0"/>
+          <w:sz w:val="36"/>
+          <w:szCs w:val="36"/>
+        </w:rPr>
+        <w:t>-taking again and again.</w:t>
+      </w:r>
+    </w:p>
+    <w:p>
+      <w:pPr>
+        <w:widowControl/>
+        <w:autoSpaceDE w:val="0"/>
+        <w:autoSpaceDN w:val="0"/>
+        <w:adjustRightInd w:val="0"/>
+        <w:jc w:val="left"/>
+        <w:rPr>
+          <w:rFonts w:ascii="宋体" w:eastAsia="宋体" w:hAnsi="Times New Roman" w:cs="宋体"/>
+          <w:color w:val="888584"/>
+          <w:kern w:val="0"/>
+          <w:sz w:val="28"/>
+          <w:szCs w:val="28"/>
+        </w:rPr>
+      </w:pPr>
+      <w:r>
+        <w:rPr>
+          <w:rFonts w:ascii="宋体" w:eastAsia="宋体" w:hAnsi="Times New Roman" w:cs="宋体" w:hint="eastAsia"/>
+          <w:color w:val="888584"/>
+          <w:kern w:val="0"/>
+          <w:sz w:val="28"/>
+          <w:szCs w:val="28"/>
+        </w:rPr>
+        <w:t> </w:t>
+      </w:r>
+    </w:p>
+    <w:p>
+      <w:pPr>
+        <w:widowControl/>
+        <w:autoSpaceDE w:val="0"/>
+        <w:autoSpaceDN w:val="0"/>
+        <w:adjustRightInd w:val="0"/>
+        <w:jc w:val="left"/>
+        <w:rPr>
+          <w:rFonts w:ascii="宋体" w:eastAsia="宋体" w:hAnsi="Times New Roman" w:cs="宋体"/>
+          <w:color w:val="888584"/>
+          <w:kern w:val="0"/>
+          <w:sz w:val="28"/>
+          <w:szCs w:val="28"/>
+        </w:rPr>
+      </w:pPr>
+      <w:r>
+        <w:rPr>
+          <w:rFonts w:ascii="Times New Roman" w:eastAsia="宋体" w:hAnsi="Times New Roman" w:cs="Times New Roman"/>
+          <w:i/>
+          <w:iCs/>
+          <w:color w:val="888584"/>
+          <w:kern w:val="0"/>
+          <w:sz w:val="36"/>
+          <w:szCs w:val="36"/>
+        </w:rPr>
+        <w:t xml:space="preserve">Whether the </w:t>
+      </w:r>
+      <w:proofErr w:type="spellStart"/>
+      <w:r>
+        <w:rPr>
+          <w:rFonts w:ascii="Times New Roman" w:eastAsia="宋体" w:hAnsi="Times New Roman" w:cs="Times New Roman"/>
+          <w:i/>
+          <w:iCs/>
+          <w:color w:val="888584"/>
+          <w:kern w:val="0"/>
+          <w:sz w:val="36"/>
+          <w:szCs w:val="36"/>
+        </w:rPr>
+        <w:t>Iphone</w:t>
+      </w:r>
+      <w:proofErr w:type="spellEnd"/>
+      <w:r>
+        <w:rPr>
+          <w:rFonts w:ascii="Times New Roman" w:eastAsia="宋体" w:hAnsi="Times New Roman" w:cs="Times New Roman"/>
+          <w:i/>
+          <w:iCs/>
+          <w:color w:val="888584"/>
+          <w:kern w:val="0"/>
+          <w:sz w:val="36"/>
+          <w:szCs w:val="36"/>
+        </w:rPr>
+        <w:t xml:space="preserve"> 4 or four bags of apples do your have. And the world is waiting for human to explore.</w:t>
+      </w:r>
+    </w:p>
+    <w:p>
+      <w:pPr>
+        <w:rPr>
+          <w:rFonts w:hint="eastAsia"/>
+        </w:rPr>
+      </w:pPr>
+      <w:r>
+        <w:rPr>
+          <w:rFonts w:ascii="Times New Roman" w:eastAsia="宋体" w:hAnsi="Times New Roman" w:cs="Times New Roman"/>
+          <w:i/>
+          <w:iCs/>
+          <w:color w:val="888584"/>
+          <w:kern w:val="0"/>
+          <w:sz w:val="36"/>
+          <w:szCs w:val="36"/>
+        </w:rPr>
+        <w:t>That’s all for my speech. Thanks for your attention!</w:t>
       </w:r>
       <w:bookmarkStart w:id="0" w:name="_GoBack"/>
       <w:bookmarkEnd w:id="0"/>

</xml_diff>

<commit_message>
write the code,change the world
</commit_message>
<xml_diff>
--- a/18.Change The World.docx
+++ b/18.Change The World.docx
@@ -4,33 +4,91 @@
   <w:body>
     <w:p>
       <w:pPr>
-        <w:rPr>
-          <w:rFonts w:hint="eastAsia"/>
-        </w:rPr>
-      </w:pPr>
-      <w:r>
+        <w:jc w:val="center"/>
+        <w:rPr>
+          <w:rFonts w:ascii="Times New Roman" w:hAnsi="Times New Roman" w:cs="Times New Roman"/>
+          <w:i/>
+          <w:iCs/>
+          <w:color w:val="888584"/>
+          <w:kern w:val="0"/>
+          <w:sz w:val="36"/>
+          <w:szCs w:val="36"/>
+        </w:rPr>
+      </w:pPr>
+      <w:r>
+        <w:rPr>
+          <w:rFonts w:ascii="Times New Roman" w:hAnsi="Times New Roman" w:cs="Times New Roman"/>
+          <w:i/>
+          <w:iCs/>
+          <w:color w:val="888584"/>
+          <w:kern w:val="0"/>
+          <w:sz w:val="36"/>
+          <w:szCs w:val="36"/>
+        </w:rPr>
         <w:t>W</w:t>
       </w:r>
       <w:r>
         <w:rPr>
-          <w:rFonts w:hint="eastAsia"/>
+          <w:rFonts w:ascii="Times New Roman" w:hAnsi="Times New Roman" w:cs="Times New Roman" w:hint="eastAsia"/>
+          <w:i/>
+          <w:iCs/>
+          <w:color w:val="888584"/>
+          <w:kern w:val="0"/>
+          <w:sz w:val="36"/>
+          <w:szCs w:val="36"/>
         </w:rPr>
         <w:t>rite</w:t>
       </w:r>
       <w:r>
+        <w:rPr>
+          <w:rFonts w:ascii="Times New Roman" w:hAnsi="Times New Roman" w:cs="Times New Roman"/>
+          <w:i/>
+          <w:iCs/>
+          <w:color w:val="888584"/>
+          <w:kern w:val="0"/>
+          <w:sz w:val="36"/>
+          <w:szCs w:val="36"/>
+        </w:rPr>
         <w:t xml:space="preserve"> the </w:t>
       </w:r>
       <w:proofErr w:type="spellStart"/>
       <w:r>
+        <w:rPr>
+          <w:rFonts w:ascii="Times New Roman" w:hAnsi="Times New Roman" w:cs="Times New Roman"/>
+          <w:i/>
+          <w:iCs/>
+          <w:color w:val="888584"/>
+          <w:kern w:val="0"/>
+          <w:sz w:val="36"/>
+          <w:szCs w:val="36"/>
+        </w:rPr>
         <w:t>code</w:t>
       </w:r>
       <w:proofErr w:type="gramStart"/>
       <w:r>
+        <w:rPr>
+          <w:rFonts w:ascii="Times New Roman" w:hAnsi="Times New Roman" w:cs="Times New Roman"/>
+          <w:i/>
+          <w:iCs/>
+          <w:color w:val="888584"/>
+          <w:kern w:val="0"/>
+          <w:sz w:val="36"/>
+          <w:szCs w:val="36"/>
+        </w:rPr>
         <w:t>,change</w:t>
       </w:r>
       <w:proofErr w:type="spellEnd"/>
       <w:proofErr w:type="gramEnd"/>
       <w:r>
+        <w:rPr>
+          <w:rFonts w:ascii="Times New Roman" w:hAnsi="Times New Roman" w:cs="Times New Roman"/>
+          <w:i/>
+          <w:iCs/>
+          <w:color w:val="888584"/>
+          <w:kern w:val="0"/>
+          <w:sz w:val="36"/>
+          <w:szCs w:val="36"/>
+        </w:rPr>
         <w:t xml:space="preserve"> the world.</w:t>
       </w:r>
     </w:p>
@@ -60,7 +118,21 @@
           <w:sz w:val="36"/>
           <w:szCs w:val="36"/>
         </w:rPr>
-        <w:t>Good evening, ladies and gentlemen, honorable judges, distinguished guests, it is my great honor to be here. My topic is Three Apples. I believe the vey three apples have changed the world.</w:t>
+        <w:t>Good evening, ladies and gentlemen, honorable judges, distinguished guests, it is my great honor to be here. My topic is Thr</w:t>
+      </w:r>
+      <w:bookmarkStart w:id="0" w:name="_GoBack"/>
+      <w:bookmarkEnd w:id="0"/>
+      <w:r>
+        <w:rPr>
+          <w:rFonts w:ascii="Times New Roman" w:hAnsi="Times New Roman" w:cs="Times New Roman"/>
+          <w:i/>
+          <w:iCs/>
+          <w:color w:val="888584"/>
+          <w:kern w:val="0"/>
+          <w:sz w:val="36"/>
+          <w:szCs w:val="36"/>
+        </w:rPr>
+        <w:t>ee Apples. I believe the vey three apples have changed the world.</w:t>
       </w:r>
     </w:p>
     <w:p>
@@ -700,11 +772,6 @@
       </w:r>
     </w:p>
     <w:p>
-      <w:pPr>
-        <w:rPr>
-          <w:rFonts w:hint="eastAsia"/>
-        </w:rPr>
-      </w:pPr>
       <w:r>
         <w:rPr>
           <w:rFonts w:ascii="Times New Roman" w:eastAsia="宋体" w:hAnsi="Times New Roman" w:cs="Times New Roman"/>
@@ -717,8 +784,6 @@
         </w:rPr>
         <w:t>That’s all for my speech. Thanks for your attention!</w:t>
       </w:r>
-      <w:bookmarkStart w:id="0" w:name="_GoBack"/>
-      <w:bookmarkEnd w:id="0"/>
     </w:p>
     <w:sectPr>
       <w:pgSz w:w="11906" w:h="16838"/>

</xml_diff>